<commit_message>
Edited version of Analysis_Plan_v0.5 and Abstract_Conference post meeting 20 Aug
</commit_message>
<xml_diff>
--- a/Documents/Abstract_Conferences.docx
+++ b/Documents/Abstract_Conferences.docx
@@ -5,6 +5,7 @@
     <w:p>
       <w:pPr>
         <w:pStyle w:val="NormalWeb"/>
+        <w:jc w:val="both"/>
         <w:rPr>
           <w:color w:val="000000"/>
         </w:rPr>
@@ -13,24 +14,63 @@
         <w:rPr>
           <w:color w:val="000000"/>
         </w:rPr>
-        <w:t xml:space="preserve">Negative symptoms of schizophrenia, </w:t>
-      </w:r>
-      <w:r>
-        <w:rPr>
-          <w:color w:val="000000"/>
-        </w:rPr>
-        <w:t>makes the most significant contribution</w:t>
-      </w:r>
-      <w:r>
-        <w:rPr>
-          <w:color w:val="000000"/>
-        </w:rPr>
-        <w:t xml:space="preserve"> to illness burden yet remain poorly understood and lack effective treatments. These symptoms are closely linked to impairments in emotional neurocognitive processes, with preliminary evidence suggesting that interoception—an essential mechanism in emotional experience—is disrupted in schizophrenia and associated with symptom severity. </w:t>
+        <w:t>Negative symptoms of schizophrenia</w:t>
+      </w:r>
+      <w:r>
+        <w:rPr>
+          <w:color w:val="000000"/>
+        </w:rPr>
+        <w:t xml:space="preserve"> form the main </w:t>
+      </w:r>
+      <w:r>
+        <w:rPr>
+          <w:color w:val="000000"/>
+        </w:rPr>
+        <w:t>burden</w:t>
+      </w:r>
+      <w:r>
+        <w:rPr>
+          <w:color w:val="000000"/>
+        </w:rPr>
+        <w:t xml:space="preserve"> of </w:t>
+      </w:r>
+      <w:proofErr w:type="gramStart"/>
+      <w:r>
+        <w:rPr>
+          <w:color w:val="000000"/>
+        </w:rPr>
+        <w:t>disease,</w:t>
+      </w:r>
+      <w:r>
+        <w:rPr>
+          <w:color w:val="000000"/>
+        </w:rPr>
+        <w:t xml:space="preserve"> yet</w:t>
+      </w:r>
+      <w:proofErr w:type="gramEnd"/>
+      <w:r>
+        <w:rPr>
+          <w:color w:val="000000"/>
+        </w:rPr>
+        <w:t xml:space="preserve"> remain poorly understood and lack effective treatments. These symptoms are closely linked to impairments in emotional neurocognitive processes</w:t>
+      </w:r>
+      <w:r>
+        <w:rPr>
+          <w:color w:val="000000"/>
+        </w:rPr>
+        <w:t xml:space="preserve">. </w:t>
+      </w:r>
+      <w:r>
+        <w:rPr>
+          <w:color w:val="000000"/>
+        </w:rPr>
+        <w:t xml:space="preserve"> </w:t>
       </w:r>
     </w:p>
     <w:p>
       <w:pPr>
         <w:pStyle w:val="NormalWeb"/>
+        <w:jc w:val="both"/>
         <w:rPr>
           <w:color w:val="000000"/>
         </w:rPr>
@@ -39,7 +79,40 @@
         <w:rPr>
           <w:color w:val="000000"/>
         </w:rPr>
-        <w:t>Functional neuroimaging using</w:t>
+        <w:t xml:space="preserve">Movie stimuli elicit synchronised brain dynamics across individuals, reducing variance and exposing individual differences in emotional processing. </w:t>
+      </w:r>
+      <w:r>
+        <w:rPr>
+          <w:color w:val="000000"/>
+        </w:rPr>
+        <w:t>There are demonstrated associations</w:t>
+      </w:r>
+      <w:r>
+        <w:rPr>
+          <w:color w:val="000000"/>
+        </w:rPr>
+        <w:t xml:space="preserve"> between altered neural synchrony during movie viewing and increased symptom severity in schizophrenia</w:t>
+      </w:r>
+      <w:r>
+        <w:rPr>
+          <w:color w:val="000000"/>
+        </w:rPr>
+        <w:t>.</w:t>
+      </w:r>
+    </w:p>
+    <w:p>
+      <w:pPr>
+        <w:pStyle w:val="NormalWeb"/>
+        <w:jc w:val="both"/>
+        <w:rPr>
+          <w:color w:val="000000"/>
+        </w:rPr>
+      </w:pPr>
+      <w:r>
+        <w:rPr>
+          <w:color w:val="000000"/>
+        </w:rPr>
+        <w:t>The</w:t>
       </w:r>
       <w:r>
         <w:rPr>
@@ -57,26 +130,39 @@
           <w:bCs w:val="0"/>
           <w:color w:val="000000"/>
         </w:rPr>
-        <w:t>naturalistic stimuli</w:t>
-      </w:r>
-      <w:r>
-        <w:rPr>
-          <w:b/>
-          <w:bCs/>
-          <w:color w:val="000000"/>
-        </w:rPr>
-        <w:t>,</w:t>
-      </w:r>
-      <w:r>
-        <w:rPr>
-          <w:color w:val="000000"/>
-        </w:rPr>
-        <w:t xml:space="preserve"> such as movie viewing, offers enhanced ecological validity and reliability compared to resting-state paradigms or controlled tasks. Movie stimuli elicit synchronised brain dynamics across individuals, reducing variance and exposing individual differences in emotional processing. Prior studies have demonstrated associations between altered neural synchrony during movie viewing and increased symptom severity in both depression and schizophrenia.</w:t>
+        <w:t>hidden Markov model (HMM)</w:t>
+      </w:r>
+      <w:r>
+        <w:rPr>
+          <w:rStyle w:val="apple-converted-space"/>
+          <w:rFonts w:eastAsiaTheme="majorEastAsia"/>
+          <w:color w:val="000000"/>
+        </w:rPr>
+        <w:t> </w:t>
+      </w:r>
+      <w:r>
+        <w:rPr>
+          <w:color w:val="000000"/>
+        </w:rPr>
+        <w:t>identifies</w:t>
+      </w:r>
+      <w:r>
+        <w:rPr>
+          <w:color w:val="000000"/>
+        </w:rPr>
+        <w:t xml:space="preserve"> temporally evolving brain states from fMRI data. </w:t>
+      </w:r>
+      <w:r>
+        <w:rPr>
+          <w:color w:val="000000"/>
+        </w:rPr>
+        <w:t>Reduced brain dynamism and increased time in inactive HMM states have been demonstrated in schizophrenia.</w:t>
       </w:r>
     </w:p>
     <w:p>
       <w:pPr>
         <w:pStyle w:val="NormalWeb"/>
+        <w:jc w:val="both"/>
         <w:rPr>
           <w:color w:val="000000"/>
         </w:rPr>
@@ -85,77 +171,105 @@
         <w:rPr>
           <w:color w:val="000000"/>
         </w:rPr>
-        <w:t>The</w:t>
-      </w:r>
-      <w:r>
-        <w:rPr>
-          <w:rStyle w:val="apple-converted-space"/>
-          <w:rFonts w:eastAsiaTheme="majorEastAsia"/>
-          <w:color w:val="000000"/>
-        </w:rPr>
-        <w:t> </w:t>
-      </w:r>
-      <w:r>
-        <w:rPr>
-          <w:rStyle w:val="Strong"/>
-          <w:rFonts w:eastAsiaTheme="majorEastAsia"/>
-          <w:b w:val="0"/>
-          <w:bCs w:val="0"/>
-          <w:color w:val="000000"/>
-        </w:rPr>
-        <w:t>hidden Markov model (HMM)</w:t>
-      </w:r>
-      <w:r>
-        <w:rPr>
-          <w:rStyle w:val="apple-converted-space"/>
-          <w:rFonts w:eastAsiaTheme="majorEastAsia"/>
-          <w:color w:val="000000"/>
-        </w:rPr>
-        <w:t> </w:t>
-      </w:r>
-      <w:r>
-        <w:rPr>
-          <w:color w:val="000000"/>
-        </w:rPr>
-        <w:t>provides a powerful method to identify temporally evolving brain states from fMRI data. Previous work has shown altered HMM-derived states in PTSD and schizophrenia, with evidence for reduced brain dynamism and increased time in inactive states.</w:t>
-      </w:r>
-    </w:p>
-    <w:p>
-      <w:pPr>
-        <w:pStyle w:val="NormalWeb"/>
-        <w:rPr>
-          <w:color w:val="000000"/>
-        </w:rPr>
-      </w:pPr>
-      <w:r>
-        <w:rPr>
-          <w:color w:val="000000"/>
-        </w:rPr>
-        <w:t xml:space="preserve">In this novel study we </w:t>
-      </w:r>
-      <w:r>
-        <w:rPr>
-          <w:color w:val="000000"/>
-        </w:rPr>
-        <w:t xml:space="preserve">apply HMM analysis to fMRI data acquired from 40 individuals with psychosis and 40 controls during viewing of an emotional movie clip. </w:t>
-      </w:r>
-      <w:r>
-        <w:rPr>
-          <w:color w:val="000000"/>
-        </w:rPr>
-        <w:t>We are currently analysing this data</w:t>
-      </w:r>
-      <w:r>
-        <w:rPr>
-          <w:color w:val="000000"/>
-        </w:rPr>
-        <w:t>, preliminary results will be presentable before November</w:t>
-      </w:r>
-      <w:r>
-        <w:rPr>
-          <w:color w:val="000000"/>
-        </w:rPr>
-        <w:t>.</w:t>
+        <w:t>Here, we apply</w:t>
+      </w:r>
+      <w:r>
+        <w:rPr>
+          <w:color w:val="000000"/>
+        </w:rPr>
+        <w:t xml:space="preserve"> HMM analysis to fMRI </w:t>
+      </w:r>
+      <w:r>
+        <w:rPr>
+          <w:color w:val="000000"/>
+        </w:rPr>
+        <w:t>data of</w:t>
+      </w:r>
+      <w:r>
+        <w:rPr>
+          <w:color w:val="000000"/>
+        </w:rPr>
+        <w:t xml:space="preserve"> 40 </w:t>
+      </w:r>
+      <w:r>
+        <w:rPr>
+          <w:color w:val="000000"/>
+        </w:rPr>
+        <w:t xml:space="preserve">invited </w:t>
+      </w:r>
+      <w:r>
+        <w:rPr>
+          <w:color w:val="000000"/>
+        </w:rPr>
+        <w:t xml:space="preserve">individuals with psychosis and 40 controls during viewing of an emotional </w:t>
+      </w:r>
+      <w:r>
+        <w:rPr>
+          <w:color w:val="000000"/>
+        </w:rPr>
+        <w:t>video</w:t>
+      </w:r>
+      <w:r>
+        <w:rPr>
+          <w:color w:val="000000"/>
+        </w:rPr>
+        <w:t xml:space="preserve"> clip. </w:t>
+      </w:r>
+      <w:r>
+        <w:rPr>
+          <w:color w:val="000000"/>
+        </w:rPr>
+        <w:t xml:space="preserve">Hidden networks (HNs) from the HMM model will be decoded by forward association of activated ROIs with 16 terms </w:t>
+      </w:r>
+      <w:r>
+        <w:rPr>
+          <w:color w:val="000000"/>
+        </w:rPr>
+        <w:t xml:space="preserve">on the </w:t>
+      </w:r>
+      <w:proofErr w:type="spellStart"/>
+      <w:r>
+        <w:rPr>
+          <w:color w:val="000000"/>
+        </w:rPr>
+        <w:t>Neurosynth</w:t>
+      </w:r>
+      <w:proofErr w:type="spellEnd"/>
+      <w:r>
+        <w:rPr>
+          <w:color w:val="000000"/>
+        </w:rPr>
+        <w:t xml:space="preserve"> database, </w:t>
+      </w:r>
+      <w:r>
+        <w:rPr>
+          <w:color w:val="000000"/>
+        </w:rPr>
+        <w:t xml:space="preserve">chosen to characterise brain processes during video watching (anxiety, language negative, positive, outdoor, task switching, inhibition, conflict, feedback, somatosensory, sensorimotor, auditory, emotion, face perception). The video clip </w:t>
+      </w:r>
+      <w:r>
+        <w:rPr>
+          <w:color w:val="000000"/>
+        </w:rPr>
+        <w:t>is</w:t>
+      </w:r>
+      <w:r>
+        <w:rPr>
+          <w:color w:val="000000"/>
+        </w:rPr>
+        <w:t xml:space="preserve"> split into temporal segments based on content. </w:t>
+      </w:r>
+      <w:r>
+        <w:rPr>
+          <w:color w:val="000000"/>
+        </w:rPr>
+        <w:t>We apply a MANOVA to t</w:t>
+      </w:r>
+      <w:r>
+        <w:rPr>
+          <w:color w:val="000000"/>
+        </w:rPr>
+        <w:t>he fractional occupancy (FO) of each HN</w:t>
       </w:r>
       <w:r>
         <w:rPr>
@@ -167,19 +281,61 @@
         <w:rPr>
           <w:color w:val="000000"/>
         </w:rPr>
-        <w:t xml:space="preserve">We hypothesise that </w:t>
-      </w:r>
-      <w:r>
-        <w:rPr>
-          <w:color w:val="000000"/>
-        </w:rPr>
-        <w:t xml:space="preserve">the experimental group </w:t>
-      </w:r>
-      <w:r>
-        <w:rPr>
-          <w:color w:val="000000"/>
-        </w:rPr>
-        <w:t xml:space="preserve">will show prolonged occupancy of ambiguous states and reduced engagement in high-valence states, correlating with symptom severity. </w:t>
+        <w:t>over each segment</w:t>
+      </w:r>
+      <w:r>
+        <w:rPr>
+          <w:color w:val="000000"/>
+        </w:rPr>
+        <w:t>, for inter-group significance.</w:t>
+      </w:r>
+      <w:r>
+        <w:rPr>
+          <w:color w:val="000000"/>
+        </w:rPr>
+        <w:t xml:space="preserve"> </w:t>
+      </w:r>
+      <w:r>
+        <w:rPr>
+          <w:color w:val="000000"/>
+        </w:rPr>
+        <w:t>W</w:t>
+      </w:r>
+      <w:r>
+        <w:rPr>
+          <w:color w:val="000000"/>
+        </w:rPr>
+        <w:t xml:space="preserve">e </w:t>
+      </w:r>
+      <w:r>
+        <w:rPr>
+          <w:color w:val="000000"/>
+        </w:rPr>
+        <w:t>then</w:t>
+      </w:r>
+      <w:r>
+        <w:rPr>
+          <w:color w:val="000000"/>
+        </w:rPr>
+        <w:t xml:space="preserve"> apply a t-test </w:t>
+      </w:r>
+      <w:r>
+        <w:rPr>
+          <w:color w:val="000000"/>
+        </w:rPr>
+        <w:t xml:space="preserve">on identified segments </w:t>
+      </w:r>
+      <w:r>
+        <w:rPr>
+          <w:color w:val="000000"/>
+        </w:rPr>
+        <w:t xml:space="preserve">to </w:t>
+      </w:r>
+      <w:r>
+        <w:rPr>
+          <w:color w:val="000000"/>
+        </w:rPr>
+        <w:t xml:space="preserve">identify significant HN(s). </w:t>
       </w:r>
       <w:r>
         <w:rPr>
@@ -191,31 +347,37 @@
         <w:rPr>
           <w:color w:val="000000"/>
         </w:rPr>
-        <w:t>hypothesise</w:t>
-      </w:r>
-      <w:r>
-        <w:rPr>
-          <w:color w:val="000000"/>
-        </w:rPr>
-        <w:t xml:space="preserve"> that there will be less variability in heart rate during</w:t>
-      </w:r>
-      <w:r>
-        <w:rPr>
-          <w:color w:val="000000"/>
-        </w:rPr>
-        <w:t xml:space="preserve"> segments of increased emotional intensity </w:t>
-      </w:r>
-      <w:r>
-        <w:rPr>
-          <w:color w:val="000000"/>
-        </w:rPr>
-        <w:t xml:space="preserve">in the experimental group. </w:t>
-      </w:r>
-      <w:r>
-        <w:rPr>
-          <w:color w:val="000000"/>
-        </w:rPr>
-        <w:t>This approach may provide new insights into the neurobiological mechanisms underlying negative symptoms and guide development of novel therapeutic strategies.</w:t>
+        <w:t>apply</w:t>
+      </w:r>
+      <w:r>
+        <w:rPr>
+          <w:color w:val="000000"/>
+        </w:rPr>
+        <w:t xml:space="preserve"> a</w:t>
+      </w:r>
+      <w:r>
+        <w:rPr>
+          <w:color w:val="000000"/>
+        </w:rPr>
+        <w:t xml:space="preserve"> False Discovery Rate correction (</w:t>
+      </w:r>
+      <w:r>
+        <w:rPr>
+          <w:color w:val="000000"/>
+        </w:rPr>
+        <w:t>alpha = 0.05) at each step</w:t>
+      </w:r>
+      <w:r>
+        <w:rPr>
+          <w:color w:val="000000"/>
+        </w:rPr>
+        <w:t xml:space="preserve">. </w:t>
+      </w:r>
+      <w:r>
+        <w:rPr>
+          <w:color w:val="000000"/>
+        </w:rPr>
+        <w:t xml:space="preserve">We hypothesise that the FO will be significantly different between groups. We hypothesise that the FO of more ambiguous HNs will be significantly higher for the experimental group across segments. </w:t>
       </w:r>
     </w:p>
     <w:p/>
@@ -227,6 +389,127 @@
     </w:sectPr>
   </w:body>
 </w:document>
+</file>
+
+<file path=word/numbering.xml><?xml version="1.0" encoding="utf-8"?>
+<w:numbering xmlns:wpc="http://schemas.microsoft.com/office/word/2010/wordprocessingCanvas" xmlns:cx="http://schemas.microsoft.com/office/drawing/2014/chartex" xmlns:cx1="http://schemas.microsoft.com/office/drawing/2015/9/8/chartex" xmlns:cx2="http://schemas.microsoft.com/office/drawing/2015/10/21/chartex" xmlns:cx3="http://schemas.microsoft.com/office/drawing/2016/5/9/chartex" xmlns:cx4="http://schemas.microsoft.com/office/drawing/2016/5/10/chartex" xmlns:cx5="http://schemas.microsoft.com/office/drawing/2016/5/11/chartex" xmlns:cx6="http://schemas.microsoft.com/office/drawing/2016/5/12/chartex" xmlns:cx7="http://schemas.microsoft.com/office/drawing/2016/5/13/chartex" xmlns:cx8="http://schemas.microsoft.com/office/drawing/2016/5/14/chartex" xmlns:mc="http://schemas.openxmlformats.org/markup-compatibility/2006" xmlns:aink="http://schemas.microsoft.com/office/drawing/2016/ink" xmlns:am3d="http://schemas.microsoft.com/office/drawing/2017/model3d" xmlns:o="urn:schemas-microsoft-com:office:office" xmlns:oel="http://schemas.microsoft.com/office/2019/extlst" xmlns:r="http://schemas.openxmlformats.org/officeDocument/2006/relationships" xmlns:m="http://schemas.openxmlformats.org/officeDocument/2006/math" xmlns:v="urn:schemas-microsoft-com:vml" xmlns:wp14="http://schemas.microsoft.com/office/word/2010/wordprocessingDrawing" xmlns:wp="http://schemas.openxmlformats.org/drawingml/2006/wordprocessingDrawing" xmlns:w10="urn:schemas-microsoft-com:office:word" xmlns:w="http://schemas.openxmlformats.org/wordprocessingml/2006/main" xmlns:w14="http://schemas.microsoft.com/office/word/2010/wordml" xmlns:w15="http://schemas.microsoft.com/office/word/2012/wordml" xmlns:w16cex="http://schemas.microsoft.com/office/word/2018/wordml/cex" xmlns:w16cid="http://schemas.microsoft.com/office/word/2016/wordml/cid" xmlns:w16="http://schemas.microsoft.com/office/word/2018/wordml" xmlns:w16du="http://schemas.microsoft.com/office/word/2023/wordml/word16du" xmlns:w16sdtdh="http://schemas.microsoft.com/office/word/2020/wordml/sdtdatahash" xmlns:w16sdtfl="http://schemas.microsoft.com/office/word/2024/wordml/sdtformatlock" xmlns:w16se="http://schemas.microsoft.com/office/word/2015/wordml/symex" xmlns:wpg="http://schemas.microsoft.com/office/word/2010/wordprocessingGroup" xmlns:wpi="http://schemas.microsoft.com/office/word/2010/wordprocessingInk" xmlns:wne="http://schemas.microsoft.com/office/word/2006/wordml" xmlns:wps="http://schemas.microsoft.com/office/word/2010/wordprocessingShape" mc:Ignorable="w14 w15 w16se w16cid w16 w16cex w16sdtdh w16sdtfl w16du wp14">
+  <w:abstractNum w:abstractNumId="0" w15:restartNumberingAfterBreak="0">
+    <w:nsid w:val="4C1D438D"/>
+    <w:multiLevelType w:val="hybridMultilevel"/>
+    <w:tmpl w:val="45CACA72"/>
+    <w:lvl w:ilvl="0" w:tplc="5C8278D0">
+      <w:start w:val="18"/>
+      <w:numFmt w:val="bullet"/>
+      <w:lvlText w:val="-"/>
+      <w:lvlJc w:val="left"/>
+      <w:pPr>
+        <w:ind w:left="720" w:hanging="360"/>
+      </w:pPr>
+      <w:rPr>
+        <w:rFonts w:ascii="Times New Roman" w:eastAsia="Times New Roman" w:hAnsi="Times New Roman" w:cs="Times New Roman" w:hint="default"/>
+      </w:rPr>
+    </w:lvl>
+    <w:lvl w:ilvl="1" w:tplc="08090003" w:tentative="1">
+      <w:start w:val="1"/>
+      <w:numFmt w:val="bullet"/>
+      <w:lvlText w:val="o"/>
+      <w:lvlJc w:val="left"/>
+      <w:pPr>
+        <w:ind w:left="1440" w:hanging="360"/>
+      </w:pPr>
+      <w:rPr>
+        <w:rFonts w:ascii="Courier New" w:hAnsi="Courier New" w:cs="Courier New" w:hint="default"/>
+      </w:rPr>
+    </w:lvl>
+    <w:lvl w:ilvl="2" w:tplc="08090005" w:tentative="1">
+      <w:start w:val="1"/>
+      <w:numFmt w:val="bullet"/>
+      <w:lvlText w:val=""/>
+      <w:lvlJc w:val="left"/>
+      <w:pPr>
+        <w:ind w:left="2160" w:hanging="360"/>
+      </w:pPr>
+      <w:rPr>
+        <w:rFonts w:ascii="Wingdings" w:hAnsi="Wingdings" w:hint="default"/>
+      </w:rPr>
+    </w:lvl>
+    <w:lvl w:ilvl="3" w:tplc="08090001" w:tentative="1">
+      <w:start w:val="1"/>
+      <w:numFmt w:val="bullet"/>
+      <w:lvlText w:val=""/>
+      <w:lvlJc w:val="left"/>
+      <w:pPr>
+        <w:ind w:left="2880" w:hanging="360"/>
+      </w:pPr>
+      <w:rPr>
+        <w:rFonts w:ascii="Symbol" w:hAnsi="Symbol" w:hint="default"/>
+      </w:rPr>
+    </w:lvl>
+    <w:lvl w:ilvl="4" w:tplc="08090003" w:tentative="1">
+      <w:start w:val="1"/>
+      <w:numFmt w:val="bullet"/>
+      <w:lvlText w:val="o"/>
+      <w:lvlJc w:val="left"/>
+      <w:pPr>
+        <w:ind w:left="3600" w:hanging="360"/>
+      </w:pPr>
+      <w:rPr>
+        <w:rFonts w:ascii="Courier New" w:hAnsi="Courier New" w:cs="Courier New" w:hint="default"/>
+      </w:rPr>
+    </w:lvl>
+    <w:lvl w:ilvl="5" w:tplc="08090005" w:tentative="1">
+      <w:start w:val="1"/>
+      <w:numFmt w:val="bullet"/>
+      <w:lvlText w:val=""/>
+      <w:lvlJc w:val="left"/>
+      <w:pPr>
+        <w:ind w:left="4320" w:hanging="360"/>
+      </w:pPr>
+      <w:rPr>
+        <w:rFonts w:ascii="Wingdings" w:hAnsi="Wingdings" w:hint="default"/>
+      </w:rPr>
+    </w:lvl>
+    <w:lvl w:ilvl="6" w:tplc="08090001" w:tentative="1">
+      <w:start w:val="1"/>
+      <w:numFmt w:val="bullet"/>
+      <w:lvlText w:val=""/>
+      <w:lvlJc w:val="left"/>
+      <w:pPr>
+        <w:ind w:left="5040" w:hanging="360"/>
+      </w:pPr>
+      <w:rPr>
+        <w:rFonts w:ascii="Symbol" w:hAnsi="Symbol" w:hint="default"/>
+      </w:rPr>
+    </w:lvl>
+    <w:lvl w:ilvl="7" w:tplc="08090003" w:tentative="1">
+      <w:start w:val="1"/>
+      <w:numFmt w:val="bullet"/>
+      <w:lvlText w:val="o"/>
+      <w:lvlJc w:val="left"/>
+      <w:pPr>
+        <w:ind w:left="5760" w:hanging="360"/>
+      </w:pPr>
+      <w:rPr>
+        <w:rFonts w:ascii="Courier New" w:hAnsi="Courier New" w:cs="Courier New" w:hint="default"/>
+      </w:rPr>
+    </w:lvl>
+    <w:lvl w:ilvl="8" w:tplc="08090005" w:tentative="1">
+      <w:start w:val="1"/>
+      <w:numFmt w:val="bullet"/>
+      <w:lvlText w:val=""/>
+      <w:lvlJc w:val="left"/>
+      <w:pPr>
+        <w:ind w:left="6480" w:hanging="360"/>
+      </w:pPr>
+      <w:rPr>
+        <w:rFonts w:ascii="Wingdings" w:hAnsi="Wingdings" w:hint="default"/>
+      </w:rPr>
+    </w:lvl>
+  </w:abstractNum>
+  <w:num w:numId="1" w16cid:durableId="668409294">
+    <w:abstractNumId w:val="0"/>
+  </w:num>
+</w:numbering>
 </file>
 
 <file path=word/styles.xml><?xml version="1.0" encoding="utf-8"?>

</xml_diff>